<commit_message>
Updates to models, figures, etc.
</commit_message>
<xml_diff>
--- a/GAM Models/Finalized_Models_1_4_2022.docx
+++ b/GAM Models/Finalized_Models_1_4_2022.docx
@@ -765,7 +765,7 @@
                       <w:rPr>
                         <w:rFonts w:ascii="Cambria Math" w:hAnsi="Cambria Math" w:cs="Times New Roman"/>
                       </w:rPr>
-                      <m:t>longitude, latitude, by=threshold regional SST</m:t>
+                      <m:t>longitude, latitude, by=regional SST</m:t>
                     </m:r>
                   </m:e>
                 </m:d>
@@ -844,7 +844,13 @@
               <w:rPr>
                 <w:rFonts w:ascii="Times New Roman" w:hAnsi="Times New Roman" w:cs="Times New Roman"/>
               </w:rPr>
-              <w:t>0.149</w:t>
+              <w:t>0.1</w:t>
+            </w:r>
+            <w:r>
+              <w:rPr>
+                <w:rFonts w:ascii="Times New Roman" w:hAnsi="Times New Roman" w:cs="Times New Roman"/>
+              </w:rPr>
+              <w:t>06</w:t>
             </w:r>
           </w:p>
         </w:tc>
@@ -870,7 +876,13 @@
               <w:rPr>
                 <w:rFonts w:ascii="Times New Roman" w:hAnsi="Times New Roman" w:cs="Times New Roman"/>
               </w:rPr>
-              <w:t>0.017</w:t>
+              <w:t>0.0</w:t>
+            </w:r>
+            <w:r>
+              <w:rPr>
+                <w:rFonts w:ascii="Times New Roman" w:hAnsi="Times New Roman" w:cs="Times New Roman"/>
+              </w:rPr>
+              <w:t>02</w:t>
             </w:r>
             <w:r>
               <w:rPr>
@@ -903,7 +915,7 @@
               <w:rPr>
                 <w:rFonts w:ascii="Times New Roman" w:hAnsi="Times New Roman" w:cs="Times New Roman"/>
               </w:rPr>
-              <w:t>463.75</w:t>
+              <w:t>428.45</w:t>
             </w:r>
           </w:p>
         </w:tc>
@@ -929,7 +941,7 @@
               <w:rPr>
                 <w:rFonts w:ascii="Times New Roman" w:hAnsi="Times New Roman" w:cs="Times New Roman"/>
               </w:rPr>
-              <w:t>49.46</w:t>
+              <w:t>8.40</w:t>
             </w:r>
             <w:r>
               <w:rPr>
@@ -961,7 +973,19 @@
               <w:rPr>
                 <w:rFonts w:ascii="Times New Roman" w:hAnsi="Times New Roman" w:cs="Times New Roman"/>
               </w:rPr>
-              <w:t>75%</w:t>
+              <w:t>75</w:t>
+            </w:r>
+            <w:r>
+              <w:rPr>
+                <w:rFonts w:ascii="Times New Roman" w:hAnsi="Times New Roman" w:cs="Times New Roman"/>
+              </w:rPr>
+              <w:t>.6</w:t>
+            </w:r>
+            <w:r>
+              <w:rPr>
+                <w:rFonts w:ascii="Times New Roman" w:hAnsi="Times New Roman" w:cs="Times New Roman"/>
+              </w:rPr>
+              <w:t>%</w:t>
             </w:r>
           </w:p>
         </w:tc>
@@ -7649,24 +7673,59 @@
           <w:rFonts w:ascii="Sitka Display" w:hAnsi="Sitka Display"/>
         </w:rPr>
       </w:pPr>
+    </w:p>
+    <w:p>
+      <w:pPr>
+        <w:rPr>
+          <w:rFonts w:ascii="Sitka Display" w:hAnsi="Sitka Display"/>
+        </w:rPr>
+      </w:pPr>
+    </w:p>
+    <w:p>
+      <w:pPr>
+        <w:rPr>
+          <w:rFonts w:ascii="Sitka Display" w:hAnsi="Sitka Display"/>
+        </w:rPr>
+      </w:pPr>
+    </w:p>
+    <w:p>
+      <w:pPr>
+        <w:rPr>
+          <w:rFonts w:ascii="Sitka Display" w:hAnsi="Sitka Display"/>
+        </w:rPr>
+      </w:pPr>
+    </w:p>
+    <w:p>
+      <w:pPr>
+        <w:rPr>
+          <w:rFonts w:ascii="Sitka Display" w:hAnsi="Sitka Display"/>
+        </w:rPr>
+      </w:pPr>
+    </w:p>
+    <w:p>
+      <w:pPr>
+        <w:rPr>
+          <w:rFonts w:ascii="Sitka Display" w:hAnsi="Sitka Display"/>
+        </w:rPr>
+      </w:pPr>
       <w:r>
         <w:rPr>
           <w:noProof/>
         </w:rPr>
         <w:lastRenderedPageBreak/>
         <w:drawing>
-          <wp:anchor distT="0" distB="0" distL="114300" distR="114300" simplePos="0" relativeHeight="251711488" behindDoc="0" locked="0" layoutInCell="1" allowOverlap="1" wp14:anchorId="697B4BDF" wp14:editId="5428C3AB">
+          <wp:anchor distT="0" distB="0" distL="114300" distR="114300" simplePos="0" relativeHeight="251808768" behindDoc="0" locked="0" layoutInCell="1" allowOverlap="1" wp14:anchorId="1E095668" wp14:editId="193B02AB">
             <wp:simplePos x="0" y="0"/>
             <wp:positionH relativeFrom="margin">
-              <wp:posOffset>4596765</wp:posOffset>
+              <wp:align>center</wp:align>
             </wp:positionH>
             <wp:positionV relativeFrom="paragraph">
-              <wp:posOffset>283210</wp:posOffset>
+              <wp:posOffset>248285</wp:posOffset>
             </wp:positionV>
-            <wp:extent cx="3585845" cy="3700145"/>
+            <wp:extent cx="3567430" cy="3608070"/>
             <wp:effectExtent l="0" t="0" r="0" b="0"/>
             <wp:wrapSquare wrapText="bothSides"/>
-            <wp:docPr id="49" name="Picture 49"/>
+            <wp:docPr id="9" name="Picture 9"/>
             <wp:cNvGraphicFramePr>
               <a:graphicFrameLocks xmlns:a="http://schemas.openxmlformats.org/drawingml/2006/main" noChangeAspect="1"/>
             </wp:cNvGraphicFramePr>
@@ -7674,7 +7733,7 @@
               <a:graphicData uri="http://schemas.openxmlformats.org/drawingml/2006/picture">
                 <pic:pic xmlns:pic="http://schemas.openxmlformats.org/drawingml/2006/picture">
                   <pic:nvPicPr>
-                    <pic:cNvPr id="49" name="Picture 49"/>
+                    <pic:cNvPr id="9" name="Picture 9"/>
                     <pic:cNvPicPr/>
                   </pic:nvPicPr>
                   <pic:blipFill>
@@ -7692,7 +7751,7 @@
                   <pic:spPr>
                     <a:xfrm>
                       <a:off x="0" y="0"/>
-                      <a:ext cx="3585845" cy="3700145"/>
+                      <a:ext cx="3567430" cy="3608070"/>
                     </a:xfrm>
                     <a:prstGeom prst="rect">
                       <a:avLst/>
@@ -7710,20 +7769,119 @@
           </wp:anchor>
         </w:drawing>
       </w:r>
+    </w:p>
+    <w:p>
+      <w:pPr>
+        <w:rPr>
+          <w:rFonts w:ascii="Sitka Display" w:hAnsi="Sitka Display"/>
+        </w:rPr>
+      </w:pPr>
+    </w:p>
+    <w:p>
+      <w:pPr>
+        <w:rPr>
+          <w:rFonts w:ascii="Sitka Display" w:hAnsi="Sitka Display"/>
+        </w:rPr>
+      </w:pPr>
+    </w:p>
+    <w:p>
+      <w:pPr>
+        <w:rPr>
+          <w:rFonts w:ascii="Sitka Display" w:hAnsi="Sitka Display"/>
+        </w:rPr>
+      </w:pPr>
+      <w:commentRangeStart w:id="7"/>
+      <w:commentRangeEnd w:id="7"/>
+      <w:r>
+        <w:rPr>
+          <w:rStyle w:val="CommentReference"/>
+        </w:rPr>
+        <w:commentReference w:id="7"/>
+      </w:r>
+    </w:p>
+    <w:p>
+      <w:pPr>
+        <w:rPr>
+          <w:rFonts w:ascii="Sitka Display" w:hAnsi="Sitka Display"/>
+        </w:rPr>
+      </w:pPr>
+    </w:p>
+    <w:p>
+      <w:pPr>
+        <w:rPr>
+          <w:rFonts w:ascii="Sitka Display" w:hAnsi="Sitka Display"/>
+        </w:rPr>
+      </w:pPr>
+    </w:p>
+    <w:p>
+      <w:pPr>
+        <w:rPr>
+          <w:rFonts w:ascii="Sitka Display" w:hAnsi="Sitka Display"/>
+        </w:rPr>
+      </w:pPr>
+    </w:p>
+    <w:p>
+      <w:pPr>
+        <w:rPr>
+          <w:rFonts w:ascii="Sitka Display" w:hAnsi="Sitka Display"/>
+        </w:rPr>
+      </w:pPr>
+    </w:p>
+    <w:p>
+      <w:pPr>
+        <w:rPr>
+          <w:rFonts w:ascii="Sitka Display" w:hAnsi="Sitka Display"/>
+        </w:rPr>
+      </w:pPr>
+    </w:p>
+    <w:p>
+      <w:pPr>
+        <w:rPr>
+          <w:rFonts w:ascii="Sitka Display" w:hAnsi="Sitka Display"/>
+        </w:rPr>
+      </w:pPr>
+    </w:p>
+    <w:p>
+      <w:pPr>
+        <w:rPr>
+          <w:rFonts w:ascii="Sitka Display" w:hAnsi="Sitka Display"/>
+        </w:rPr>
+      </w:pPr>
+    </w:p>
+    <w:p>
+      <w:pPr>
+        <w:rPr>
+          <w:rFonts w:ascii="Sitka Display" w:hAnsi="Sitka Display"/>
+        </w:rPr>
+      </w:pPr>
+    </w:p>
+    <w:p>
+      <w:pPr>
+        <w:rPr>
+          <w:rFonts w:ascii="Sitka Display" w:hAnsi="Sitka Display"/>
+        </w:rPr>
+      </w:pPr>
+    </w:p>
+    <w:p>
+      <w:pPr>
+        <w:rPr>
+          <w:rFonts w:ascii="Sitka Display" w:hAnsi="Sitka Display"/>
+        </w:rPr>
+      </w:pPr>
       <w:r>
         <w:rPr>
           <w:noProof/>
         </w:rPr>
         <w:drawing>
-          <wp:anchor distT="0" distB="0" distL="114300" distR="114300" simplePos="0" relativeHeight="251676672" behindDoc="0" locked="0" layoutInCell="1" allowOverlap="1" wp14:anchorId="29197B39" wp14:editId="63FC66E4">
+          <wp:anchor distT="0" distB="0" distL="114300" distR="114300" simplePos="0" relativeHeight="251676672" behindDoc="0" locked="0" layoutInCell="1" allowOverlap="1" wp14:anchorId="29197B39" wp14:editId="1BC71DBC">
             <wp:simplePos x="0" y="0"/>
             <wp:positionH relativeFrom="margin">
-              <wp:align>left</wp:align>
+              <wp:posOffset>7620</wp:posOffset>
             </wp:positionH>
             <wp:positionV relativeFrom="paragraph">
-              <wp:posOffset>91062</wp:posOffset>
+              <wp:posOffset>182245</wp:posOffset>
             </wp:positionV>
-            <wp:extent cx="4022090" cy="4104640"/>
+            <wp:extent cx="3371850" cy="3456940"/>
             <wp:effectExtent l="0" t="0" r="0" b="0"/>
             <wp:wrapSquare wrapText="bothSides"/>
             <wp:docPr id="19" name="Picture 19"/>
@@ -7738,7 +7896,7 @@
                     <pic:cNvPicPr/>
                   </pic:nvPicPr>
                   <pic:blipFill>
-                    <a:blip r:embed="rId26" cstate="print">
+                    <a:blip r:embed="rId26">
                       <a:extLst>
                         <a:ext uri="{28A0092B-C50C-407E-A947-70E740481C1C}">
                           <a14:useLocalDpi xmlns:a14="http://schemas.microsoft.com/office/drawing/2010/main" val="0"/>
@@ -7752,7 +7910,7 @@
                   <pic:spPr>
                     <a:xfrm>
                       <a:off x="0" y="0"/>
-                      <a:ext cx="4022090" cy="4104640"/>
+                      <a:ext cx="3371850" cy="3456940"/>
                     </a:xfrm>
                     <a:prstGeom prst="rect">
                       <a:avLst/>
@@ -7777,360 +7935,23 @@
           <w:rFonts w:ascii="Sitka Display" w:hAnsi="Sitka Display"/>
         </w:rPr>
       </w:pPr>
-    </w:p>
-    <w:p>
-      <w:pPr>
-        <w:rPr>
-          <w:rFonts w:ascii="Sitka Display" w:hAnsi="Sitka Display"/>
-        </w:rPr>
-      </w:pPr>
-    </w:p>
-    <w:p>
-      <w:pPr>
-        <w:rPr>
-          <w:rFonts w:ascii="Sitka Display" w:hAnsi="Sitka Display"/>
-        </w:rPr>
-      </w:pPr>
-    </w:p>
-    <w:p>
-      <w:pPr>
-        <w:rPr>
-          <w:rFonts w:ascii="Sitka Display" w:hAnsi="Sitka Display"/>
-        </w:rPr>
-      </w:pPr>
-    </w:p>
-    <w:p>
-      <w:pPr>
-        <w:rPr>
-          <w:rFonts w:ascii="Sitka Display" w:hAnsi="Sitka Display"/>
-        </w:rPr>
-      </w:pPr>
-    </w:p>
-    <w:p>
-      <w:pPr>
-        <w:rPr>
-          <w:rFonts w:ascii="Sitka Display" w:hAnsi="Sitka Display"/>
-        </w:rPr>
-      </w:pPr>
-    </w:p>
-    <w:p>
-      <w:pPr>
-        <w:rPr>
-          <w:rFonts w:ascii="Sitka Display" w:hAnsi="Sitka Display"/>
-        </w:rPr>
-      </w:pPr>
-    </w:p>
-    <w:p>
-      <w:pPr>
-        <w:rPr>
-          <w:rFonts w:ascii="Sitka Display" w:hAnsi="Sitka Display"/>
-        </w:rPr>
-      </w:pPr>
-    </w:p>
-    <w:p>
-      <w:pPr>
-        <w:rPr>
-          <w:rFonts w:ascii="Sitka Display" w:hAnsi="Sitka Display"/>
-        </w:rPr>
-      </w:pPr>
-    </w:p>
-    <w:p>
-      <w:pPr>
-        <w:rPr>
-          <w:rFonts w:ascii="Sitka Display" w:hAnsi="Sitka Display"/>
-        </w:rPr>
-      </w:pPr>
-    </w:p>
-    <w:p>
-      <w:pPr>
-        <w:rPr>
-          <w:rFonts w:ascii="Sitka Display" w:hAnsi="Sitka Display"/>
-        </w:rPr>
-      </w:pPr>
-    </w:p>
-    <w:p>
-      <w:pPr>
-        <w:rPr>
-          <w:rFonts w:ascii="Sitka Display" w:hAnsi="Sitka Display"/>
-        </w:rPr>
-      </w:pPr>
-    </w:p>
-    <w:p>
-      <w:pPr>
-        <w:rPr>
-          <w:rFonts w:ascii="Sitka Display" w:hAnsi="Sitka Display"/>
-        </w:rPr>
-      </w:pPr>
-    </w:p>
-    <w:p>
-      <w:pPr>
-        <w:rPr>
-          <w:rFonts w:ascii="Sitka Display" w:hAnsi="Sitka Display"/>
-        </w:rPr>
-      </w:pPr>
-    </w:p>
-    <w:p>
-      <w:pPr>
-        <w:rPr>
-          <w:rFonts w:ascii="Sitka Display" w:hAnsi="Sitka Display"/>
-        </w:rPr>
-      </w:pPr>
-    </w:p>
-    <w:p>
-      <w:pPr>
-        <w:rPr>
-          <w:rFonts w:ascii="Sitka Display" w:hAnsi="Sitka Display"/>
-        </w:rPr>
-      </w:pPr>
       <w:r>
         <w:rPr>
           <w:noProof/>
         </w:rPr>
-        <mc:AlternateContent>
-          <mc:Choice Requires="wps">
-            <w:drawing>
-              <wp:anchor distT="0" distB="0" distL="114300" distR="114300" simplePos="0" relativeHeight="251761664" behindDoc="0" locked="0" layoutInCell="1" allowOverlap="1" wp14:anchorId="6BF1313E" wp14:editId="21D7D315">
-                <wp:simplePos x="0" y="0"/>
-                <wp:positionH relativeFrom="margin">
-                  <wp:align>center</wp:align>
-                </wp:positionH>
-                <wp:positionV relativeFrom="paragraph">
-                  <wp:posOffset>79066</wp:posOffset>
-                </wp:positionV>
-                <wp:extent cx="3665855" cy="635"/>
-                <wp:effectExtent l="0" t="0" r="0" b="0"/>
-                <wp:wrapSquare wrapText="bothSides"/>
-                <wp:docPr id="68" name="Text Box 68"/>
-                <wp:cNvGraphicFramePr/>
-                <a:graphic xmlns:a="http://schemas.openxmlformats.org/drawingml/2006/main">
-                  <a:graphicData uri="http://schemas.microsoft.com/office/word/2010/wordprocessingShape">
-                    <wps:wsp>
-                      <wps:cNvSpPr txBox="1"/>
-                      <wps:spPr>
-                        <a:xfrm>
-                          <a:off x="0" y="0"/>
-                          <a:ext cx="3665855" cy="635"/>
-                        </a:xfrm>
-                        <a:prstGeom prst="rect">
-                          <a:avLst/>
-                        </a:prstGeom>
-                        <a:solidFill>
-                          <a:prstClr val="white"/>
-                        </a:solidFill>
-                        <a:ln>
-                          <a:noFill/>
-                        </a:ln>
-                      </wps:spPr>
-                      <wps:txbx>
-                        <w:txbxContent>
-                          <w:p>
-                            <w:pPr>
-                              <w:pStyle w:val="Caption"/>
-                              <w:rPr>
-                                <w:noProof/>
-                              </w:rPr>
-                            </w:pPr>
-                            <w:r>
-                              <w:rPr>
-                                <w:noProof/>
-                              </w:rPr>
-                              <w:t xml:space="preserve"> </w:t>
-                            </w:r>
-                            <w:r>
-                              <w:t>MSE reduction: 0.1</w:t>
-                            </w:r>
-                            <w:r>
-                              <w:t>47</w:t>
-                            </w:r>
-                            <w:r>
-                              <w:t xml:space="preserve">, AIC reduction: </w:t>
-                            </w:r>
-                            <w:r>
-                              <w:t>620.57</w:t>
-                            </w:r>
-                            <w:r>
-                              <w:t>, Deviance explained:</w:t>
-                            </w:r>
-                            <w:r>
-                              <w:t xml:space="preserve"> 5</w:t>
-                            </w:r>
-                            <w:r>
-                              <w:t>9.2</w:t>
-                            </w:r>
-                            <w:r>
-                              <w:t>%</w:t>
-                            </w:r>
-                          </w:p>
-                        </w:txbxContent>
-                      </wps:txbx>
-                      <wps:bodyPr rot="0" spcFirstLastPara="0" vertOverflow="overflow" horzOverflow="overflow" vert="horz" wrap="square" lIns="0" tIns="0" rIns="0" bIns="0" numCol="1" spcCol="0" rtlCol="0" fromWordArt="0" anchor="t" anchorCtr="0" forceAA="0" compatLnSpc="1">
-                        <a:prstTxWarp prst="textNoShape">
-                          <a:avLst/>
-                        </a:prstTxWarp>
-                        <a:spAutoFit/>
-                      </wps:bodyPr>
-                    </wps:wsp>
-                  </a:graphicData>
-                </a:graphic>
-              </wp:anchor>
-            </w:drawing>
-          </mc:Choice>
-          <mc:Fallback>
-            <w:pict>
-              <v:shapetype w14:anchorId="6BF1313E" id="_x0000_t202" coordsize="21600,21600" o:spt="202" path="m,l,21600r21600,l21600,xe">
-                <v:stroke joinstyle="miter"/>
-                <v:path gradientshapeok="t" o:connecttype="rect"/>
-              </v:shapetype>
-              <v:shape id="Text Box 68" o:spid="_x0000_s1026" type="#_x0000_t202" style="position:absolute;margin-left:0;margin-top:6.25pt;width:288.65pt;height:.05pt;z-index:251761664;visibility:visible;mso-wrap-style:square;mso-wrap-distance-left:9pt;mso-wrap-distance-top:0;mso-wrap-distance-right:9pt;mso-wrap-distance-bottom:0;mso-position-horizontal:center;mso-position-horizontal-relative:margin;mso-position-vertical:absolute;mso-position-vertical-relative:text;v-text-anchor:top" o:gfxdata="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" stroked="f">
-                <v:textbox style="mso-fit-shape-to-text:t" inset="0,0,0,0">
-                  <w:txbxContent>
-                    <w:p>
-                      <w:pPr>
-                        <w:pStyle w:val="Caption"/>
-                        <w:rPr>
-                          <w:noProof/>
-                        </w:rPr>
-                      </w:pPr>
-                      <w:r>
-                        <w:rPr>
-                          <w:noProof/>
-                        </w:rPr>
-                        <w:t xml:space="preserve"> </w:t>
-                      </w:r>
-                      <w:r>
-                        <w:t>MSE reduction: 0.1</w:t>
-                      </w:r>
-                      <w:r>
-                        <w:t>47</w:t>
-                      </w:r>
-                      <w:r>
-                        <w:t xml:space="preserve">, AIC reduction: </w:t>
-                      </w:r>
-                      <w:r>
-                        <w:t>620.57</w:t>
-                      </w:r>
-                      <w:r>
-                        <w:t>, Deviance explained:</w:t>
-                      </w:r>
-                      <w:r>
-                        <w:t xml:space="preserve"> 5</w:t>
-                      </w:r>
-                      <w:r>
-                        <w:t>9.2</w:t>
-                      </w:r>
-                      <w:r>
-                        <w:t>%</w:t>
-                      </w:r>
-                    </w:p>
-                  </w:txbxContent>
-                </v:textbox>
-                <w10:wrap type="square" anchorx="margin"/>
-              </v:shape>
-            </w:pict>
-          </mc:Fallback>
-        </mc:AlternateContent>
-      </w:r>
-    </w:p>
-    <w:p>
-      <w:pPr>
-        <w:rPr>
-          <w:rFonts w:ascii="Sitka Display" w:hAnsi="Sitka Display"/>
-        </w:rPr>
-      </w:pPr>
-    </w:p>
-    <w:p>
-      <w:pPr>
-        <w:rPr>
-          <w:rFonts w:ascii="Sitka Display" w:hAnsi="Sitka Display"/>
-        </w:rPr>
-      </w:pPr>
-    </w:p>
-    <w:p>
-      <w:pPr>
-        <w:rPr>
-          <w:rFonts w:ascii="Sitka Display" w:hAnsi="Sitka Display"/>
-        </w:rPr>
-      </w:pPr>
-    </w:p>
-    <w:p>
-      <w:pPr>
-        <w:rPr>
-          <w:rFonts w:ascii="Sitka Display" w:hAnsi="Sitka Display"/>
-        </w:rPr>
-      </w:pPr>
-    </w:p>
-    <w:p>
-      <w:pPr>
-        <w:rPr>
-          <w:rFonts w:ascii="Sitka Display" w:hAnsi="Sitka Display"/>
-        </w:rPr>
-      </w:pPr>
-    </w:p>
-    <w:p>
-      <w:pPr>
-        <w:rPr>
-          <w:rFonts w:ascii="Sitka Display" w:hAnsi="Sitka Display"/>
-        </w:rPr>
-      </w:pPr>
-    </w:p>
-    <w:p>
-      <w:pPr>
-        <w:rPr>
-          <w:rFonts w:ascii="Sitka Display" w:hAnsi="Sitka Display"/>
-        </w:rPr>
-      </w:pPr>
-    </w:p>
-    <w:p>
-      <w:pPr>
-        <w:rPr>
-          <w:rFonts w:ascii="Sitka Display" w:hAnsi="Sitka Display"/>
-        </w:rPr>
-      </w:pPr>
-    </w:p>
-    <w:p>
-      <w:pPr>
-        <w:rPr>
-          <w:rFonts w:ascii="Sitka Display" w:hAnsi="Sitka Display"/>
-        </w:rPr>
-      </w:pPr>
-    </w:p>
-    <w:p>
-      <w:pPr>
-        <w:rPr>
-          <w:rFonts w:ascii="Sitka Display" w:hAnsi="Sitka Display"/>
-        </w:rPr>
-      </w:pPr>
-    </w:p>
-    <w:p>
-      <w:pPr>
-        <w:rPr>
-          <w:rFonts w:ascii="Sitka Display" w:hAnsi="Sitka Display"/>
-        </w:rPr>
-      </w:pPr>
-    </w:p>
-    <w:p>
-      <w:pPr>
-        <w:rPr>
-          <w:rFonts w:ascii="Sitka Display" w:hAnsi="Sitka Display"/>
-        </w:rPr>
-      </w:pPr>
-      <w:r>
-        <w:rPr>
-          <w:noProof/>
-        </w:rPr>
         <w:drawing>
-          <wp:anchor distT="0" distB="0" distL="114300" distR="114300" simplePos="0" relativeHeight="251728896" behindDoc="0" locked="0" layoutInCell="1" allowOverlap="1" wp14:anchorId="2958C659" wp14:editId="4A96ECE0">
+          <wp:anchor distT="0" distB="0" distL="114300" distR="114300" simplePos="0" relativeHeight="251711488" behindDoc="0" locked="0" layoutInCell="1" allowOverlap="1" wp14:anchorId="697B4BDF" wp14:editId="5D4CA599">
             <wp:simplePos x="0" y="0"/>
             <wp:positionH relativeFrom="margin">
-              <wp:align>center</wp:align>
+              <wp:align>right</wp:align>
             </wp:positionH>
             <wp:positionV relativeFrom="paragraph">
-              <wp:posOffset>252095</wp:posOffset>
+              <wp:posOffset>2051</wp:posOffset>
             </wp:positionV>
-            <wp:extent cx="3135630" cy="3192145"/>
-            <wp:effectExtent l="0" t="0" r="7620" b="8255"/>
+            <wp:extent cx="3340100" cy="3446780"/>
+            <wp:effectExtent l="0" t="0" r="0" b="1270"/>
             <wp:wrapSquare wrapText="bothSides"/>
-            <wp:docPr id="52" name="Picture 52"/>
+            <wp:docPr id="49" name="Picture 49"/>
             <wp:cNvGraphicFramePr>
               <a:graphicFrameLocks xmlns:a="http://schemas.openxmlformats.org/drawingml/2006/main" noChangeAspect="1"/>
             </wp:cNvGraphicFramePr>
@@ -8138,7 +7959,7 @@
               <a:graphicData uri="http://schemas.openxmlformats.org/drawingml/2006/picture">
                 <pic:pic xmlns:pic="http://schemas.openxmlformats.org/drawingml/2006/picture">
                   <pic:nvPicPr>
-                    <pic:cNvPr id="52" name="Picture 52"/>
+                    <pic:cNvPr id="49" name="Picture 49"/>
                     <pic:cNvPicPr/>
                   </pic:nvPicPr>
                   <pic:blipFill>
@@ -8156,7 +7977,7 @@
                   <pic:spPr>
                     <a:xfrm>
                       <a:off x="0" y="0"/>
-                      <a:ext cx="3135630" cy="3192145"/>
+                      <a:ext cx="3340100" cy="3446780"/>
                     </a:xfrm>
                     <a:prstGeom prst="rect">
                       <a:avLst/>
@@ -8174,21 +7995,92 @@
           </wp:anchor>
         </w:drawing>
       </w:r>
+    </w:p>
+    <w:p>
+      <w:pPr>
+        <w:rPr>
+          <w:rFonts w:ascii="Sitka Display" w:hAnsi="Sitka Display"/>
+        </w:rPr>
+      </w:pPr>
+    </w:p>
+    <w:p>
+      <w:pPr>
+        <w:rPr>
+          <w:rFonts w:ascii="Sitka Display" w:hAnsi="Sitka Display"/>
+        </w:rPr>
+      </w:pPr>
+    </w:p>
+    <w:p>
+      <w:pPr>
+        <w:rPr>
+          <w:rFonts w:ascii="Sitka Display" w:hAnsi="Sitka Display"/>
+        </w:rPr>
+      </w:pPr>
+    </w:p>
+    <w:p>
+      <w:pPr>
+        <w:rPr>
+          <w:rFonts w:ascii="Sitka Display" w:hAnsi="Sitka Display"/>
+        </w:rPr>
+      </w:pPr>
+    </w:p>
+    <w:p>
+      <w:pPr>
+        <w:rPr>
+          <w:rFonts w:ascii="Sitka Display" w:hAnsi="Sitka Display"/>
+        </w:rPr>
+      </w:pPr>
+    </w:p>
+    <w:p>
+      <w:pPr>
+        <w:rPr>
+          <w:rFonts w:ascii="Sitka Display" w:hAnsi="Sitka Display"/>
+        </w:rPr>
+      </w:pPr>
+    </w:p>
+    <w:p>
+      <w:pPr>
+        <w:rPr>
+          <w:rFonts w:ascii="Sitka Display" w:hAnsi="Sitka Display"/>
+        </w:rPr>
+      </w:pPr>
+    </w:p>
+    <w:p>
+      <w:pPr>
+        <w:rPr>
+          <w:rFonts w:ascii="Sitka Display" w:hAnsi="Sitka Display"/>
+        </w:rPr>
+      </w:pPr>
+    </w:p>
+    <w:p>
+      <w:pPr>
+        <w:rPr>
+          <w:rFonts w:ascii="Sitka Display" w:hAnsi="Sitka Display"/>
+        </w:rPr>
+      </w:pPr>
+    </w:p>
+    <w:p>
+      <w:pPr>
+        <w:rPr>
+          <w:rFonts w:ascii="Sitka Display" w:hAnsi="Sitka Display"/>
+        </w:rPr>
+      </w:pPr>
       <w:r>
         <w:rPr>
           <w:noProof/>
         </w:rPr>
+        <w:lastRenderedPageBreak/>
         <w:drawing>
-          <wp:anchor distT="0" distB="0" distL="114300" distR="114300" simplePos="0" relativeHeight="251680768" behindDoc="0" locked="0" layoutInCell="1" allowOverlap="1" wp14:anchorId="290CD3AB" wp14:editId="1B369A97">
+          <wp:anchor distT="0" distB="0" distL="114300" distR="114300" simplePos="0" relativeHeight="251680768" behindDoc="0" locked="0" layoutInCell="1" allowOverlap="1" wp14:anchorId="290CD3AB" wp14:editId="1B0500D7">
             <wp:simplePos x="0" y="0"/>
             <wp:positionH relativeFrom="margin">
-              <wp:posOffset>-840443</wp:posOffset>
+              <wp:posOffset>5083175</wp:posOffset>
             </wp:positionH>
             <wp:positionV relativeFrom="paragraph">
-              <wp:posOffset>231089</wp:posOffset>
+              <wp:posOffset>163830</wp:posOffset>
             </wp:positionV>
-            <wp:extent cx="3171190" cy="3238500"/>
-            <wp:effectExtent l="0" t="0" r="0" b="0"/>
+            <wp:extent cx="3120390" cy="3238500"/>
+            <wp:effectExtent l="0" t="0" r="3810" b="0"/>
             <wp:wrapSquare wrapText="bothSides"/>
             <wp:docPr id="23" name="Picture 23"/>
             <wp:cNvGraphicFramePr>
@@ -8216,7 +8108,7 @@
                   <pic:spPr>
                     <a:xfrm>
                       <a:off x="0" y="0"/>
-                      <a:ext cx="3171190" cy="3238500"/>
+                      <a:ext cx="3120390" cy="3238500"/>
                     </a:xfrm>
                     <a:prstGeom prst="rect">
                       <a:avLst/>
@@ -8234,174 +8126,23 @@
           </wp:anchor>
         </w:drawing>
       </w:r>
-    </w:p>
-    <w:p>
-      <w:pPr>
-        <w:rPr>
-          <w:rFonts w:ascii="Sitka Display" w:hAnsi="Sitka Display"/>
-        </w:rPr>
-      </w:pPr>
       <w:r>
         <w:rPr>
           <w:noProof/>
         </w:rPr>
-        <mc:AlternateContent>
-          <mc:Choice Requires="wps">
-            <w:drawing>
-              <wp:anchor distT="0" distB="0" distL="114300" distR="114300" simplePos="0" relativeHeight="251765760" behindDoc="0" locked="0" layoutInCell="1" allowOverlap="1" wp14:anchorId="04621167" wp14:editId="08433B79">
-                <wp:simplePos x="0" y="0"/>
-                <wp:positionH relativeFrom="margin">
-                  <wp:posOffset>-412581</wp:posOffset>
-                </wp:positionH>
-                <wp:positionV relativeFrom="paragraph">
-                  <wp:posOffset>3392211</wp:posOffset>
-                </wp:positionV>
-                <wp:extent cx="2118995" cy="306070"/>
-                <wp:effectExtent l="0" t="0" r="0" b="0"/>
-                <wp:wrapSquare wrapText="bothSides"/>
-                <wp:docPr id="70" name="Text Box 70"/>
-                <wp:cNvGraphicFramePr/>
-                <a:graphic xmlns:a="http://schemas.openxmlformats.org/drawingml/2006/main">
-                  <a:graphicData uri="http://schemas.microsoft.com/office/word/2010/wordprocessingShape">
-                    <wps:wsp>
-                      <wps:cNvSpPr txBox="1"/>
-                      <wps:spPr>
-                        <a:xfrm>
-                          <a:off x="0" y="0"/>
-                          <a:ext cx="2118995" cy="306070"/>
-                        </a:xfrm>
-                        <a:prstGeom prst="rect">
-                          <a:avLst/>
-                        </a:prstGeom>
-                        <a:solidFill>
-                          <a:prstClr val="white"/>
-                        </a:solidFill>
-                        <a:ln>
-                          <a:noFill/>
-                        </a:ln>
-                      </wps:spPr>
-                      <wps:txbx>
-                        <w:txbxContent>
-                          <w:p>
-                            <w:pPr>
-                              <w:pStyle w:val="Caption"/>
-                              <w:rPr>
-                                <w:noProof/>
-                              </w:rPr>
-                            </w:pPr>
-                            <w:r>
-                              <w:rPr>
-                                <w:noProof/>
-                              </w:rPr>
-                              <w:t xml:space="preserve"> </w:t>
-                            </w:r>
-                            <w:r>
-                              <w:t>MSE reduction: 0.1</w:t>
-                            </w:r>
-                            <w:r>
-                              <w:t>36</w:t>
-                            </w:r>
-                            <w:r>
-                              <w:t>, AIC reduction: 5</w:t>
-                            </w:r>
-                            <w:r>
-                              <w:t>31.51</w:t>
-                            </w:r>
-                            <w:r>
-                              <w:t>, Deviance explained: 71.</w:t>
-                            </w:r>
-                            <w:r>
-                              <w:t>4</w:t>
-                            </w:r>
-                            <w:r>
-                              <w:t>%</w:t>
-                            </w:r>
-                          </w:p>
-                        </w:txbxContent>
-                      </wps:txbx>
-                      <wps:bodyPr rot="0" spcFirstLastPara="0" vertOverflow="overflow" horzOverflow="overflow" vert="horz" wrap="square" lIns="0" tIns="0" rIns="0" bIns="0" numCol="1" spcCol="0" rtlCol="0" fromWordArt="0" anchor="t" anchorCtr="0" forceAA="0" compatLnSpc="1">
-                        <a:prstTxWarp prst="textNoShape">
-                          <a:avLst/>
-                        </a:prstTxWarp>
-                        <a:noAutofit/>
-                      </wps:bodyPr>
-                    </wps:wsp>
-                  </a:graphicData>
-                </a:graphic>
-                <wp14:sizeRelH relativeFrom="margin">
-                  <wp14:pctWidth>0</wp14:pctWidth>
-                </wp14:sizeRelH>
-                <wp14:sizeRelV relativeFrom="margin">
-                  <wp14:pctHeight>0</wp14:pctHeight>
-                </wp14:sizeRelV>
-              </wp:anchor>
-            </w:drawing>
-          </mc:Choice>
-          <mc:Fallback>
-            <w:pict>
-              <v:shape w14:anchorId="04621167" id="Text Box 70" o:spid="_x0000_s1027" type="#_x0000_t202" style="position:absolute;margin-left:-32.5pt;margin-top:267.1pt;width:166.85pt;height:24.1pt;z-index:251765760;visibility:visible;mso-wrap-style:square;mso-width-percent:0;mso-height-percent:0;mso-wrap-distance-left:9pt;mso-wrap-distance-top:0;mso-wrap-distance-right:9pt;mso-wrap-distance-bottom:0;mso-position-horizontal:absolute;mso-position-horizontal-relative:margin;mso-position-vertical:absolute;mso-position-vertical-relative:text;mso-width-percent:0;mso-height-percent:0;mso-width-relative:margin;mso-height-relative:margin;v-text-anchor:top" o:gfxdata="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" stroked="f">
-                <v:textbox inset="0,0,0,0">
-                  <w:txbxContent>
-                    <w:p>
-                      <w:pPr>
-                        <w:pStyle w:val="Caption"/>
-                        <w:rPr>
-                          <w:noProof/>
-                        </w:rPr>
-                      </w:pPr>
-                      <w:r>
-                        <w:rPr>
-                          <w:noProof/>
-                        </w:rPr>
-                        <w:t xml:space="preserve"> </w:t>
-                      </w:r>
-                      <w:r>
-                        <w:t>MSE reduction: 0.1</w:t>
-                      </w:r>
-                      <w:r>
-                        <w:t>36</w:t>
-                      </w:r>
-                      <w:r>
-                        <w:t>, AIC reduction: 5</w:t>
-                      </w:r>
-                      <w:r>
-                        <w:t>31.51</w:t>
-                      </w:r>
-                      <w:r>
-                        <w:t>, Deviance explained: 71.</w:t>
-                      </w:r>
-                      <w:r>
-                        <w:t>4</w:t>
-                      </w:r>
-                      <w:r>
-                        <w:t>%</w:t>
-                      </w:r>
-                    </w:p>
-                  </w:txbxContent>
-                </v:textbox>
-                <w10:wrap type="square" anchorx="margin"/>
-              </v:shape>
-            </w:pict>
-          </mc:Fallback>
-        </mc:AlternateContent>
-      </w:r>
-      <w:r>
-        <w:rPr>
-          <w:noProof/>
-        </w:rPr>
         <w:drawing>
-          <wp:anchor distT="0" distB="0" distL="114300" distR="114300" simplePos="0" relativeHeight="251659263" behindDoc="0" locked="0" layoutInCell="1" allowOverlap="1" wp14:anchorId="5D0174C8" wp14:editId="6DC34F58">
+          <wp:anchor distT="0" distB="0" distL="114300" distR="114300" simplePos="0" relativeHeight="251810816" behindDoc="0" locked="0" layoutInCell="1" allowOverlap="1" wp14:anchorId="0EEBD65C" wp14:editId="6FB1B433">
             <wp:simplePos x="0" y="0"/>
-            <wp:positionH relativeFrom="page">
-              <wp:align>right</wp:align>
+            <wp:positionH relativeFrom="margin">
+              <wp:posOffset>10795</wp:posOffset>
             </wp:positionH>
             <wp:positionV relativeFrom="paragraph">
-              <wp:posOffset>30539</wp:posOffset>
+              <wp:posOffset>106045</wp:posOffset>
             </wp:positionV>
-            <wp:extent cx="3119120" cy="3060065"/>
-            <wp:effectExtent l="0" t="0" r="5080" b="6985"/>
+            <wp:extent cx="3148965" cy="3238500"/>
+            <wp:effectExtent l="0" t="0" r="0" b="0"/>
             <wp:wrapSquare wrapText="bothSides"/>
-            <wp:docPr id="24" name="Picture 24"/>
+            <wp:docPr id="10" name="Picture 10"/>
             <wp:cNvGraphicFramePr>
               <a:graphicFrameLocks xmlns:a="http://schemas.openxmlformats.org/drawingml/2006/main" noChangeAspect="1"/>
             </wp:cNvGraphicFramePr>
@@ -8409,7 +8150,7 @@
               <a:graphicData uri="http://schemas.openxmlformats.org/drawingml/2006/picture">
                 <pic:pic xmlns:pic="http://schemas.openxmlformats.org/drawingml/2006/picture">
                   <pic:nvPicPr>
-                    <pic:cNvPr id="24" name="Picture 24"/>
+                    <pic:cNvPr id="10" name="Picture 10"/>
                     <pic:cNvPicPr/>
                   </pic:nvPicPr>
                   <pic:blipFill>
@@ -8427,7 +8168,7 @@
                   <pic:spPr>
                     <a:xfrm>
                       <a:off x="0" y="0"/>
-                      <a:ext cx="3119120" cy="3060065"/>
+                      <a:ext cx="3148965" cy="3238500"/>
                     </a:xfrm>
                     <a:prstGeom prst="rect">
                       <a:avLst/>
@@ -8452,206 +8193,121 @@
           <w:rFonts w:ascii="Sitka Display" w:hAnsi="Sitka Display"/>
         </w:rPr>
       </w:pPr>
+      <w:commentRangeStart w:id="8"/>
+      <w:commentRangeEnd w:id="8"/>
+      <w:r>
+        <w:rPr>
+          <w:rStyle w:val="CommentReference"/>
+        </w:rPr>
+        <w:commentReference w:id="8"/>
+      </w:r>
+    </w:p>
+    <w:p>
+      <w:pPr>
+        <w:rPr>
+          <w:rFonts w:ascii="Sitka Display" w:hAnsi="Sitka Display"/>
+        </w:rPr>
+      </w:pPr>
+    </w:p>
+    <w:p>
+      <w:pPr>
+        <w:rPr>
+          <w:rFonts w:ascii="Sitka Display" w:hAnsi="Sitka Display"/>
+        </w:rPr>
+      </w:pPr>
+    </w:p>
+    <w:p>
+      <w:pPr>
+        <w:rPr>
+          <w:rFonts w:ascii="Sitka Display" w:hAnsi="Sitka Display"/>
+        </w:rPr>
+      </w:pPr>
+    </w:p>
+    <w:p>
+      <w:pPr>
+        <w:rPr>
+          <w:rFonts w:ascii="Sitka Display" w:hAnsi="Sitka Display"/>
+        </w:rPr>
+      </w:pPr>
+    </w:p>
+    <w:p>
+      <w:pPr>
+        <w:rPr>
+          <w:rFonts w:ascii="Sitka Display" w:hAnsi="Sitka Display"/>
+        </w:rPr>
+      </w:pPr>
+    </w:p>
+    <w:p>
+      <w:pPr>
+        <w:rPr>
+          <w:rFonts w:ascii="Sitka Display" w:hAnsi="Sitka Display"/>
+        </w:rPr>
+      </w:pPr>
+    </w:p>
+    <w:p>
+      <w:pPr>
+        <w:rPr>
+          <w:rFonts w:ascii="Sitka Display" w:hAnsi="Sitka Display"/>
+        </w:rPr>
+      </w:pPr>
+    </w:p>
+    <w:p>
+      <w:pPr>
+        <w:rPr>
+          <w:rFonts w:ascii="Sitka Display" w:hAnsi="Sitka Display"/>
+        </w:rPr>
+      </w:pPr>
+    </w:p>
+    <w:p>
+      <w:pPr>
+        <w:rPr>
+          <w:rFonts w:ascii="Sitka Display" w:hAnsi="Sitka Display"/>
+        </w:rPr>
+      </w:pPr>
+    </w:p>
+    <w:p>
+      <w:pPr>
+        <w:rPr>
+          <w:rFonts w:ascii="Sitka Display" w:hAnsi="Sitka Display"/>
+        </w:rPr>
+      </w:pPr>
+    </w:p>
+    <w:p>
+      <w:pPr>
+        <w:rPr>
+          <w:rFonts w:ascii="Sitka Display" w:hAnsi="Sitka Display"/>
+        </w:rPr>
+      </w:pPr>
+      <w:r>
+        <w:rPr>
+          <w:rFonts w:ascii="Sitka Display" w:hAnsi="Sitka Display"/>
+        </w:rPr>
+        <w:br/>
+      </w:r>
+    </w:p>
+    <w:p>
+      <w:pPr>
+        <w:rPr>
+          <w:rFonts w:ascii="Sitka Display" w:hAnsi="Sitka Display"/>
+        </w:rPr>
+      </w:pPr>
       <w:r>
         <w:rPr>
           <w:noProof/>
         </w:rPr>
-        <mc:AlternateContent>
-          <mc:Choice Requires="wps">
-            <w:drawing>
-              <wp:anchor distT="0" distB="0" distL="114300" distR="114300" simplePos="0" relativeHeight="251767808" behindDoc="0" locked="0" layoutInCell="1" allowOverlap="1" wp14:anchorId="79E174F6" wp14:editId="32AABE30">
-                <wp:simplePos x="0" y="0"/>
-                <wp:positionH relativeFrom="margin">
-                  <wp:align>center</wp:align>
-                </wp:positionH>
-                <wp:positionV relativeFrom="paragraph">
-                  <wp:posOffset>3693</wp:posOffset>
-                </wp:positionV>
-                <wp:extent cx="1785620" cy="635"/>
-                <wp:effectExtent l="0" t="0" r="5080" b="0"/>
-                <wp:wrapSquare wrapText="bothSides"/>
-                <wp:docPr id="71" name="Text Box 71"/>
-                <wp:cNvGraphicFramePr/>
-                <a:graphic xmlns:a="http://schemas.openxmlformats.org/drawingml/2006/main">
-                  <a:graphicData uri="http://schemas.microsoft.com/office/word/2010/wordprocessingShape">
-                    <wps:wsp>
-                      <wps:cNvSpPr txBox="1"/>
-                      <wps:spPr>
-                        <a:xfrm>
-                          <a:off x="0" y="0"/>
-                          <a:ext cx="1785620" cy="635"/>
-                        </a:xfrm>
-                        <a:prstGeom prst="rect">
-                          <a:avLst/>
-                        </a:prstGeom>
-                        <a:solidFill>
-                          <a:prstClr val="white"/>
-                        </a:solidFill>
-                        <a:ln>
-                          <a:noFill/>
-                        </a:ln>
-                      </wps:spPr>
-                      <wps:txbx>
-                        <w:txbxContent>
-                          <w:p>
-                            <w:pPr>
-                              <w:pStyle w:val="Caption"/>
-                              <w:rPr>
-                                <w:noProof/>
-                              </w:rPr>
-                            </w:pPr>
-                            <w:r>
-                              <w:t>Deviance explained: 60.</w:t>
-                            </w:r>
-                            <w:r>
-                              <w:t>4</w:t>
-                            </w:r>
-                            <w:r>
-                              <w:t>%</w:t>
-                            </w:r>
-                          </w:p>
-                        </w:txbxContent>
-                      </wps:txbx>
-                      <wps:bodyPr rot="0" spcFirstLastPara="0" vertOverflow="overflow" horzOverflow="overflow" vert="horz" wrap="square" lIns="0" tIns="0" rIns="0" bIns="0" numCol="1" spcCol="0" rtlCol="0" fromWordArt="0" anchor="t" anchorCtr="0" forceAA="0" compatLnSpc="1">
-                        <a:prstTxWarp prst="textNoShape">
-                          <a:avLst/>
-                        </a:prstTxWarp>
-                        <a:spAutoFit/>
-                      </wps:bodyPr>
-                    </wps:wsp>
-                  </a:graphicData>
-                </a:graphic>
-                <wp14:sizeRelH relativeFrom="margin">
-                  <wp14:pctWidth>0</wp14:pctWidth>
-                </wp14:sizeRelH>
-              </wp:anchor>
-            </w:drawing>
-          </mc:Choice>
-          <mc:Fallback>
-            <w:pict>
-              <v:shape w14:anchorId="79E174F6" id="Text Box 71" o:spid="_x0000_s1028" type="#_x0000_t202" style="position:absolute;margin-left:0;margin-top:.3pt;width:140.6pt;height:.05pt;z-index:251767808;visibility:visible;mso-wrap-style:square;mso-width-percent:0;mso-wrap-distance-left:9pt;mso-wrap-distance-top:0;mso-wrap-distance-right:9pt;mso-wrap-distance-bottom:0;mso-position-horizontal:center;mso-position-horizontal-relative:margin;mso-position-vertical:absolute;mso-position-vertical-relative:text;mso-width-percent:0;mso-width-relative:margin;v-text-anchor:top" o:gfxdata="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" stroked="f">
-                <v:textbox style="mso-fit-shape-to-text:t" inset="0,0,0,0">
-                  <w:txbxContent>
-                    <w:p>
-                      <w:pPr>
-                        <w:pStyle w:val="Caption"/>
-                        <w:rPr>
-                          <w:noProof/>
-                        </w:rPr>
-                      </w:pPr>
-                      <w:r>
-                        <w:t>Deviance explained: 60.</w:t>
-                      </w:r>
-                      <w:r>
-                        <w:t>4</w:t>
-                      </w:r>
-                      <w:r>
-                        <w:t>%</w:t>
-                      </w:r>
-                    </w:p>
-                  </w:txbxContent>
-                </v:textbox>
-                <w10:wrap type="square" anchorx="margin"/>
-              </v:shape>
-            </w:pict>
-          </mc:Fallback>
-        </mc:AlternateContent>
-      </w:r>
-    </w:p>
-    <w:p>
-      <w:pPr>
-        <w:rPr>
-          <w:rFonts w:ascii="Sitka Display" w:hAnsi="Sitka Display"/>
-        </w:rPr>
-      </w:pPr>
-    </w:p>
-    <w:p>
-      <w:pPr>
-        <w:rPr>
-          <w:rFonts w:ascii="Sitka Display" w:hAnsi="Sitka Display"/>
-        </w:rPr>
-      </w:pPr>
-    </w:p>
-    <w:p>
-      <w:pPr>
-        <w:rPr>
-          <w:rFonts w:ascii="Sitka Display" w:hAnsi="Sitka Display"/>
-        </w:rPr>
-      </w:pPr>
-    </w:p>
-    <w:p>
-      <w:pPr>
-        <w:rPr>
-          <w:rFonts w:ascii="Sitka Display" w:hAnsi="Sitka Display"/>
-        </w:rPr>
-      </w:pPr>
-    </w:p>
-    <w:p>
-      <w:pPr>
-        <w:rPr>
-          <w:rFonts w:ascii="Sitka Display" w:hAnsi="Sitka Display"/>
-        </w:rPr>
-      </w:pPr>
-    </w:p>
-    <w:p>
-      <w:pPr>
-        <w:rPr>
-          <w:rFonts w:ascii="Sitka Display" w:hAnsi="Sitka Display"/>
-        </w:rPr>
-      </w:pPr>
-    </w:p>
-    <w:p>
-      <w:pPr>
-        <w:rPr>
-          <w:rFonts w:ascii="Sitka Display" w:hAnsi="Sitka Display"/>
-        </w:rPr>
-      </w:pPr>
-    </w:p>
-    <w:p>
-      <w:pPr>
-        <w:rPr>
-          <w:rFonts w:ascii="Sitka Display" w:hAnsi="Sitka Display"/>
-        </w:rPr>
-      </w:pPr>
-    </w:p>
-    <w:p>
-      <w:pPr>
-        <w:rPr>
-          <w:rFonts w:ascii="Sitka Display" w:hAnsi="Sitka Display"/>
-        </w:rPr>
-      </w:pPr>
-    </w:p>
-    <w:p>
-      <w:pPr>
-        <w:rPr>
-          <w:rFonts w:ascii="Sitka Display" w:hAnsi="Sitka Display"/>
-        </w:rPr>
-      </w:pPr>
-    </w:p>
-    <w:p>
-      <w:pPr>
-        <w:rPr>
-          <w:rFonts w:ascii="Sitka Display" w:hAnsi="Sitka Display"/>
-        </w:rPr>
-      </w:pPr>
-      <w:r>
-        <w:rPr>
-          <w:noProof/>
-        </w:rPr>
-        <w:lastRenderedPageBreak/>
         <w:drawing>
-          <wp:anchor distT="0" distB="0" distL="114300" distR="114300" simplePos="0" relativeHeight="251684864" behindDoc="0" locked="0" layoutInCell="1" allowOverlap="1" wp14:anchorId="118E289F" wp14:editId="50356C65">
+          <wp:anchor distT="0" distB="0" distL="114300" distR="114300" simplePos="0" relativeHeight="251659263" behindDoc="0" locked="0" layoutInCell="1" allowOverlap="1" wp14:anchorId="5D0174C8" wp14:editId="4DFF847E">
             <wp:simplePos x="0" y="0"/>
             <wp:positionH relativeFrom="margin">
-              <wp:align>left</wp:align>
+              <wp:posOffset>5177155</wp:posOffset>
             </wp:positionH>
             <wp:positionV relativeFrom="paragraph">
-              <wp:posOffset>876803</wp:posOffset>
+              <wp:posOffset>83820</wp:posOffset>
             </wp:positionV>
-            <wp:extent cx="3643630" cy="3694430"/>
-            <wp:effectExtent l="0" t="0" r="0" b="1270"/>
+            <wp:extent cx="2975610" cy="3060065"/>
+            <wp:effectExtent l="0" t="0" r="0" b="6985"/>
             <wp:wrapSquare wrapText="bothSides"/>
-            <wp:docPr id="27" name="Picture 27"/>
+            <wp:docPr id="24" name="Picture 24"/>
             <wp:cNvGraphicFramePr>
               <a:graphicFrameLocks xmlns:a="http://schemas.openxmlformats.org/drawingml/2006/main" noChangeAspect="1"/>
             </wp:cNvGraphicFramePr>
@@ -8659,7 +8315,7 @@
               <a:graphicData uri="http://schemas.openxmlformats.org/drawingml/2006/picture">
                 <pic:pic xmlns:pic="http://schemas.openxmlformats.org/drawingml/2006/picture">
                   <pic:nvPicPr>
-                    <pic:cNvPr id="27" name="Picture 27"/>
+                    <pic:cNvPr id="24" name="Picture 24"/>
                     <pic:cNvPicPr/>
                   </pic:nvPicPr>
                   <pic:blipFill>
@@ -8677,7 +8333,7 @@
                   <pic:spPr>
                     <a:xfrm>
                       <a:off x="0" y="0"/>
-                      <a:ext cx="3643630" cy="3694430"/>
+                      <a:ext cx="2975610" cy="3060065"/>
                     </a:xfrm>
                     <a:prstGeom prst="rect">
                       <a:avLst/>
@@ -8700,13 +8356,208 @@
           <w:noProof/>
         </w:rPr>
         <w:drawing>
-          <wp:anchor distT="0" distB="0" distL="114300" distR="114300" simplePos="0" relativeHeight="251685888" behindDoc="0" locked="0" layoutInCell="1" allowOverlap="1" wp14:anchorId="1FBF1F8C" wp14:editId="7F432A8C">
+          <wp:anchor distT="0" distB="0" distL="114300" distR="114300" simplePos="0" relativeHeight="251728896" behindDoc="0" locked="0" layoutInCell="1" allowOverlap="1" wp14:anchorId="2958C659" wp14:editId="0711543B">
             <wp:simplePos x="0" y="0"/>
             <wp:positionH relativeFrom="margin">
-              <wp:posOffset>4830412</wp:posOffset>
+              <wp:align>left</wp:align>
             </wp:positionH>
             <wp:positionV relativeFrom="paragraph">
-              <wp:posOffset>980190</wp:posOffset>
+              <wp:posOffset>3835</wp:posOffset>
+            </wp:positionV>
+            <wp:extent cx="3133725" cy="3192145"/>
+            <wp:effectExtent l="0" t="0" r="9525" b="8255"/>
+            <wp:wrapSquare wrapText="bothSides"/>
+            <wp:docPr id="52" name="Picture 52"/>
+            <wp:cNvGraphicFramePr>
+              <a:graphicFrameLocks xmlns:a="http://schemas.openxmlformats.org/drawingml/2006/main" noChangeAspect="1"/>
+            </wp:cNvGraphicFramePr>
+            <a:graphic xmlns:a="http://schemas.openxmlformats.org/drawingml/2006/main">
+              <a:graphicData uri="http://schemas.openxmlformats.org/drawingml/2006/picture">
+                <pic:pic xmlns:pic="http://schemas.openxmlformats.org/drawingml/2006/picture">
+                  <pic:nvPicPr>
+                    <pic:cNvPr id="52" name="Picture 52"/>
+                    <pic:cNvPicPr/>
+                  </pic:nvPicPr>
+                  <pic:blipFill>
+                    <a:blip r:embed="rId31" cstate="print">
+                      <a:extLst>
+                        <a:ext uri="{28A0092B-C50C-407E-A947-70E740481C1C}">
+                          <a14:useLocalDpi xmlns:a14="http://schemas.microsoft.com/office/drawing/2010/main" val="0"/>
+                        </a:ext>
+                      </a:extLst>
+                    </a:blip>
+                    <a:stretch>
+                      <a:fillRect/>
+                    </a:stretch>
+                  </pic:blipFill>
+                  <pic:spPr>
+                    <a:xfrm>
+                      <a:off x="0" y="0"/>
+                      <a:ext cx="3134138" cy="3192145"/>
+                    </a:xfrm>
+                    <a:prstGeom prst="rect">
+                      <a:avLst/>
+                    </a:prstGeom>
+                  </pic:spPr>
+                </pic:pic>
+              </a:graphicData>
+            </a:graphic>
+            <wp14:sizeRelH relativeFrom="margin">
+              <wp14:pctWidth>0</wp14:pctWidth>
+            </wp14:sizeRelH>
+            <wp14:sizeRelV relativeFrom="margin">
+              <wp14:pctHeight>0</wp14:pctHeight>
+            </wp14:sizeRelV>
+          </wp:anchor>
+        </w:drawing>
+      </w:r>
+    </w:p>
+    <w:p>
+      <w:pPr>
+        <w:rPr>
+          <w:rFonts w:ascii="Sitka Display" w:hAnsi="Sitka Display"/>
+        </w:rPr>
+      </w:pPr>
+    </w:p>
+    <w:p>
+      <w:pPr>
+        <w:rPr>
+          <w:rFonts w:ascii="Sitka Display" w:hAnsi="Sitka Display"/>
+        </w:rPr>
+      </w:pPr>
+      <w:r>
+        <w:rPr>
+          <w:noProof/>
+        </w:rPr>
+        <w:lastRenderedPageBreak/>
+        <w:drawing>
+          <wp:anchor distT="0" distB="0" distL="114300" distR="114300" simplePos="0" relativeHeight="251684864" behindDoc="0" locked="0" layoutInCell="1" allowOverlap="1" wp14:anchorId="118E289F" wp14:editId="116C8852">
+            <wp:simplePos x="0" y="0"/>
+            <wp:positionH relativeFrom="margin">
+              <wp:posOffset>19685</wp:posOffset>
+            </wp:positionH>
+            <wp:positionV relativeFrom="paragraph">
+              <wp:posOffset>3884295</wp:posOffset>
+            </wp:positionV>
+            <wp:extent cx="3602990" cy="3694430"/>
+            <wp:effectExtent l="0" t="0" r="0" b="1270"/>
+            <wp:wrapSquare wrapText="bothSides"/>
+            <wp:docPr id="27" name="Picture 27"/>
+            <wp:cNvGraphicFramePr>
+              <a:graphicFrameLocks xmlns:a="http://schemas.openxmlformats.org/drawingml/2006/main" noChangeAspect="1"/>
+            </wp:cNvGraphicFramePr>
+            <a:graphic xmlns:a="http://schemas.openxmlformats.org/drawingml/2006/main">
+              <a:graphicData uri="http://schemas.openxmlformats.org/drawingml/2006/picture">
+                <pic:pic xmlns:pic="http://schemas.openxmlformats.org/drawingml/2006/picture">
+                  <pic:nvPicPr>
+                    <pic:cNvPr id="27" name="Picture 27"/>
+                    <pic:cNvPicPr/>
+                  </pic:nvPicPr>
+                  <pic:blipFill>
+                    <a:blip r:embed="rId32" cstate="print">
+                      <a:extLst>
+                        <a:ext uri="{28A0092B-C50C-407E-A947-70E740481C1C}">
+                          <a14:useLocalDpi xmlns:a14="http://schemas.microsoft.com/office/drawing/2010/main" val="0"/>
+                        </a:ext>
+                      </a:extLst>
+                    </a:blip>
+                    <a:stretch>
+                      <a:fillRect/>
+                    </a:stretch>
+                  </pic:blipFill>
+                  <pic:spPr>
+                    <a:xfrm>
+                      <a:off x="0" y="0"/>
+                      <a:ext cx="3602990" cy="3694430"/>
+                    </a:xfrm>
+                    <a:prstGeom prst="rect">
+                      <a:avLst/>
+                    </a:prstGeom>
+                  </pic:spPr>
+                </pic:pic>
+              </a:graphicData>
+            </a:graphic>
+            <wp14:sizeRelH relativeFrom="margin">
+              <wp14:pctWidth>0</wp14:pctWidth>
+            </wp14:sizeRelH>
+            <wp14:sizeRelV relativeFrom="margin">
+              <wp14:pctHeight>0</wp14:pctHeight>
+            </wp14:sizeRelV>
+          </wp:anchor>
+        </w:drawing>
+      </w:r>
+      <w:r>
+        <w:rPr>
+          <w:noProof/>
+        </w:rPr>
+        <w:drawing>
+          <wp:anchor distT="0" distB="0" distL="114300" distR="114300" simplePos="0" relativeHeight="251812864" behindDoc="0" locked="0" layoutInCell="1" allowOverlap="1" wp14:anchorId="4C75A387" wp14:editId="1BB82C36">
+            <wp:simplePos x="0" y="0"/>
+            <wp:positionH relativeFrom="margin">
+              <wp:posOffset>2293620</wp:posOffset>
+            </wp:positionH>
+            <wp:positionV relativeFrom="paragraph">
+              <wp:posOffset>154940</wp:posOffset>
+            </wp:positionV>
+            <wp:extent cx="3643630" cy="3679190"/>
+            <wp:effectExtent l="0" t="0" r="0" b="0"/>
+            <wp:wrapSquare wrapText="bothSides"/>
+            <wp:docPr id="13" name="Picture 13"/>
+            <wp:cNvGraphicFramePr>
+              <a:graphicFrameLocks xmlns:a="http://schemas.openxmlformats.org/drawingml/2006/main" noChangeAspect="1"/>
+            </wp:cNvGraphicFramePr>
+            <a:graphic xmlns:a="http://schemas.openxmlformats.org/drawingml/2006/main">
+              <a:graphicData uri="http://schemas.openxmlformats.org/drawingml/2006/picture">
+                <pic:pic xmlns:pic="http://schemas.openxmlformats.org/drawingml/2006/picture">
+                  <pic:nvPicPr>
+                    <pic:cNvPr id="13" name="Picture 13"/>
+                    <pic:cNvPicPr/>
+                  </pic:nvPicPr>
+                  <pic:blipFill>
+                    <a:blip r:embed="rId33" cstate="print">
+                      <a:extLst>
+                        <a:ext uri="{28A0092B-C50C-407E-A947-70E740481C1C}">
+                          <a14:useLocalDpi xmlns:a14="http://schemas.microsoft.com/office/drawing/2010/main" val="0"/>
+                        </a:ext>
+                      </a:extLst>
+                    </a:blip>
+                    <a:stretch>
+                      <a:fillRect/>
+                    </a:stretch>
+                  </pic:blipFill>
+                  <pic:spPr>
+                    <a:xfrm>
+                      <a:off x="0" y="0"/>
+                      <a:ext cx="3643630" cy="3679190"/>
+                    </a:xfrm>
+                    <a:prstGeom prst="rect">
+                      <a:avLst/>
+                    </a:prstGeom>
+                  </pic:spPr>
+                </pic:pic>
+              </a:graphicData>
+            </a:graphic>
+            <wp14:sizeRelH relativeFrom="margin">
+              <wp14:pctWidth>0</wp14:pctWidth>
+            </wp14:sizeRelH>
+            <wp14:sizeRelV relativeFrom="margin">
+              <wp14:pctHeight>0</wp14:pctHeight>
+            </wp14:sizeRelV>
+          </wp:anchor>
+        </w:drawing>
+      </w:r>
+      <w:r>
+        <w:rPr>
+          <w:noProof/>
+        </w:rPr>
+        <w:drawing>
+          <wp:anchor distT="0" distB="0" distL="114300" distR="114300" simplePos="0" relativeHeight="251685888" behindDoc="0" locked="0" layoutInCell="1" allowOverlap="1" wp14:anchorId="1FBF1F8C" wp14:editId="2563721C">
+            <wp:simplePos x="0" y="0"/>
+            <wp:positionH relativeFrom="margin">
+              <wp:align>right</wp:align>
+            </wp:positionH>
+            <wp:positionV relativeFrom="paragraph">
+              <wp:posOffset>4002504</wp:posOffset>
             </wp:positionV>
             <wp:extent cx="3310255" cy="3480435"/>
             <wp:effectExtent l="0" t="0" r="4445" b="5715"/>
@@ -8723,7 +8574,7 @@
                     <pic:cNvPicPr/>
                   </pic:nvPicPr>
                   <pic:blipFill>
-                    <a:blip r:embed="rId31" cstate="print">
+                    <a:blip r:embed="rId34" cstate="print">
                       <a:extLst>
                         <a:ext uri="{28A0092B-C50C-407E-A947-70E740481C1C}">
                           <a14:useLocalDpi xmlns:a14="http://schemas.microsoft.com/office/drawing/2010/main" val="0"/>
@@ -8757,135 +8608,17 @@
       </w:r>
       <w:r>
         <w:rPr>
-          <w:noProof/>
-        </w:rPr>
-        <mc:AlternateContent>
-          <mc:Choice Requires="wps">
-            <w:drawing>
-              <wp:anchor distT="0" distB="0" distL="114300" distR="114300" simplePos="0" relativeHeight="251771904" behindDoc="0" locked="0" layoutInCell="1" allowOverlap="1" wp14:anchorId="67AC4A80" wp14:editId="385466A6">
-                <wp:simplePos x="0" y="0"/>
-                <wp:positionH relativeFrom="margin">
-                  <wp:align>center</wp:align>
-                </wp:positionH>
-                <wp:positionV relativeFrom="paragraph">
-                  <wp:posOffset>5113460</wp:posOffset>
-                </wp:positionV>
-                <wp:extent cx="3512820" cy="635"/>
-                <wp:effectExtent l="0" t="0" r="0" b="0"/>
-                <wp:wrapSquare wrapText="bothSides"/>
-                <wp:docPr id="73" name="Text Box 73"/>
-                <wp:cNvGraphicFramePr/>
-                <a:graphic xmlns:a="http://schemas.openxmlformats.org/drawingml/2006/main">
-                  <a:graphicData uri="http://schemas.microsoft.com/office/word/2010/wordprocessingShape">
-                    <wps:wsp>
-                      <wps:cNvSpPr txBox="1"/>
-                      <wps:spPr>
-                        <a:xfrm>
-                          <a:off x="0" y="0"/>
-                          <a:ext cx="3512820" cy="635"/>
-                        </a:xfrm>
-                        <a:prstGeom prst="rect">
-                          <a:avLst/>
-                        </a:prstGeom>
-                        <a:solidFill>
-                          <a:prstClr val="white"/>
-                        </a:solidFill>
-                        <a:ln>
-                          <a:noFill/>
-                        </a:ln>
-                      </wps:spPr>
-                      <wps:txbx>
-                        <w:txbxContent>
-                          <w:p>
-                            <w:pPr>
-                              <w:pStyle w:val="Caption"/>
-                              <w:rPr>
-                                <w:noProof/>
-                              </w:rPr>
-                            </w:pPr>
-                            <w:r>
-                              <w:t>MSE reduction: 0.1</w:t>
-                            </w:r>
-                            <w:r>
-                              <w:t>88</w:t>
-                            </w:r>
-                            <w:r>
-                              <w:t xml:space="preserve">, AIC reduction: </w:t>
-                            </w:r>
-                            <w:r>
-                              <w:t>647.63</w:t>
-                            </w:r>
-                            <w:r>
-                              <w:t>, Deviance explained: 6</w:t>
-                            </w:r>
-                            <w:r>
-                              <w:t>3.2</w:t>
-                            </w:r>
-                            <w:r>
-                              <w:t>%</w:t>
-                            </w:r>
-                          </w:p>
-                        </w:txbxContent>
-                      </wps:txbx>
-                      <wps:bodyPr rot="0" spcFirstLastPara="0" vertOverflow="overflow" horzOverflow="overflow" vert="horz" wrap="square" lIns="0" tIns="0" rIns="0" bIns="0" numCol="1" spcCol="0" rtlCol="0" fromWordArt="0" anchor="t" anchorCtr="0" forceAA="0" compatLnSpc="1">
-                        <a:prstTxWarp prst="textNoShape">
-                          <a:avLst/>
-                        </a:prstTxWarp>
-                        <a:spAutoFit/>
-                      </wps:bodyPr>
-                    </wps:wsp>
-                  </a:graphicData>
-                </a:graphic>
-              </wp:anchor>
-            </w:drawing>
-          </mc:Choice>
-          <mc:Fallback>
-            <w:pict>
-              <v:shape w14:anchorId="67AC4A80" id="Text Box 73" o:spid="_x0000_s1029" type="#_x0000_t202" style="position:absolute;margin-left:0;margin-top:402.65pt;width:276.6pt;height:.05pt;z-index:251771904;visibility:visible;mso-wrap-style:square;mso-wrap-distance-left:9pt;mso-wrap-distance-top:0;mso-wrap-distance-right:9pt;mso-wrap-distance-bottom:0;mso-position-horizontal:center;mso-position-horizontal-relative:margin;mso-position-vertical:absolute;mso-position-vertical-relative:text;v-text-anchor:top" o:gfxdata="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" stroked="f">
-                <v:textbox style="mso-fit-shape-to-text:t" inset="0,0,0,0">
-                  <w:txbxContent>
-                    <w:p>
-                      <w:pPr>
-                        <w:pStyle w:val="Caption"/>
-                        <w:rPr>
-                          <w:noProof/>
-                        </w:rPr>
-                      </w:pPr>
-                      <w:r>
-                        <w:t>MSE reduction: 0.1</w:t>
-                      </w:r>
-                      <w:r>
-                        <w:t>88</w:t>
-                      </w:r>
-                      <w:r>
-                        <w:t xml:space="preserve">, AIC reduction: </w:t>
-                      </w:r>
-                      <w:r>
-                        <w:t>647.63</w:t>
-                      </w:r>
-                      <w:r>
-                        <w:t>, Deviance explained: 6</w:t>
-                      </w:r>
-                      <w:r>
-                        <w:t>3.2</w:t>
-                      </w:r>
-                      <w:r>
-                        <w:t>%</w:t>
-                      </w:r>
-                    </w:p>
-                  </w:txbxContent>
-                </v:textbox>
-                <w10:wrap type="square" anchorx="margin"/>
-              </v:shape>
-            </w:pict>
-          </mc:Fallback>
-        </mc:AlternateContent>
-      </w:r>
-      <w:r>
-        <w:rPr>
           <w:rFonts w:ascii="Sitka Display" w:hAnsi="Sitka Display"/>
         </w:rPr>
         <w:br w:type="page"/>
+      </w:r>
+      <w:commentRangeStart w:id="9"/>
+      <w:commentRangeEnd w:id="9"/>
+      <w:r>
+        <w:rPr>
+          <w:rStyle w:val="CommentReference"/>
+        </w:rPr>
+        <w:commentReference w:id="9"/>
       </w:r>
     </w:p>
     <w:p>
@@ -8971,7 +8704,7 @@
                     <pic:cNvPicPr/>
                   </pic:nvPicPr>
                   <pic:blipFill>
-                    <a:blip r:embed="rId32" cstate="print">
+                    <a:blip r:embed="rId35" cstate="print">
                       <a:extLst>
                         <a:ext uri="{28A0092B-C50C-407E-A947-70E740481C1C}">
                           <a14:useLocalDpi xmlns:a14="http://schemas.microsoft.com/office/drawing/2010/main" val="0"/>
@@ -9031,7 +8764,7 @@
                     <pic:cNvPicPr/>
                   </pic:nvPicPr>
                   <pic:blipFill>
-                    <a:blip r:embed="rId33" cstate="print">
+                    <a:blip r:embed="rId36" cstate="print">
                       <a:extLst>
                         <a:ext uri="{28A0092B-C50C-407E-A947-70E740481C1C}">
                           <a14:useLocalDpi xmlns:a14="http://schemas.microsoft.com/office/drawing/2010/main" val="0"/>
@@ -9091,7 +8824,7 @@
                     <pic:cNvPicPr/>
                   </pic:nvPicPr>
                   <pic:blipFill>
-                    <a:blip r:embed="rId34" cstate="print">
+                    <a:blip r:embed="rId37" cstate="print">
                       <a:extLst>
                         <a:ext uri="{28A0092B-C50C-407E-A947-70E740481C1C}">
                           <a14:useLocalDpi xmlns:a14="http://schemas.microsoft.com/office/drawing/2010/main" val="0"/>
@@ -9459,7 +9192,7 @@
                     <pic:cNvPicPr/>
                   </pic:nvPicPr>
                   <pic:blipFill>
-                    <a:blip r:embed="rId35" cstate="print">
+                    <a:blip r:embed="rId38" cstate="print">
                       <a:extLst>
                         <a:ext uri="{28A0092B-C50C-407E-A947-70E740481C1C}">
                           <a14:useLocalDpi xmlns:a14="http://schemas.microsoft.com/office/drawing/2010/main" val="0"/>
@@ -9519,7 +9252,7 @@
                     <pic:cNvPicPr/>
                   </pic:nvPicPr>
                   <pic:blipFill>
-                    <a:blip r:embed="rId36" cstate="print">
+                    <a:blip r:embed="rId39" cstate="print">
                       <a:extLst>
                         <a:ext uri="{28A0092B-C50C-407E-A947-70E740481C1C}">
                           <a14:useLocalDpi xmlns:a14="http://schemas.microsoft.com/office/drawing/2010/main" val="0"/>
@@ -9579,7 +9312,7 @@
                     <pic:cNvPicPr/>
                   </pic:nvPicPr>
                   <pic:blipFill>
-                    <a:blip r:embed="rId37" cstate="print">
+                    <a:blip r:embed="rId40" cstate="print">
                       <a:extLst>
                         <a:ext uri="{28A0092B-C50C-407E-A947-70E740481C1C}">
                           <a14:useLocalDpi xmlns:a14="http://schemas.microsoft.com/office/drawing/2010/main" val="0"/>
@@ -9987,7 +9720,7 @@
                     <pic:cNvPicPr/>
                   </pic:nvPicPr>
                   <pic:blipFill>
-                    <a:blip r:embed="rId38" cstate="print">
+                    <a:blip r:embed="rId41" cstate="print">
                       <a:extLst>
                         <a:ext uri="{28A0092B-C50C-407E-A947-70E740481C1C}">
                           <a14:useLocalDpi xmlns:a14="http://schemas.microsoft.com/office/drawing/2010/main" val="0"/>
@@ -10054,7 +9787,7 @@
                     <pic:cNvPicPr/>
                   </pic:nvPicPr>
                   <pic:blipFill>
-                    <a:blip r:embed="rId39" cstate="print">
+                    <a:blip r:embed="rId42" cstate="print">
                       <a:extLst>
                         <a:ext uri="{28A0092B-C50C-407E-A947-70E740481C1C}">
                           <a14:useLocalDpi xmlns:a14="http://schemas.microsoft.com/office/drawing/2010/main" val="0"/>
@@ -10114,7 +9847,7 @@
                     <pic:cNvPicPr/>
                   </pic:nvPicPr>
                   <pic:blipFill>
-                    <a:blip r:embed="rId40" cstate="print">
+                    <a:blip r:embed="rId43" cstate="print">
                       <a:extLst>
                         <a:ext uri="{28A0092B-C50C-407E-A947-70E740481C1C}">
                           <a14:useLocalDpi xmlns:a14="http://schemas.microsoft.com/office/drawing/2010/main" val="0"/>
@@ -10509,7 +10242,7 @@
                     <pic:cNvPicPr/>
                   </pic:nvPicPr>
                   <pic:blipFill>
-                    <a:blip r:embed="rId41">
+                    <a:blip r:embed="rId44">
                       <a:extLst>
                         <a:ext uri="{28A0092B-C50C-407E-A947-70E740481C1C}">
                           <a14:useLocalDpi xmlns:a14="http://schemas.microsoft.com/office/drawing/2010/main" val="0"/>
@@ -10696,6 +10429,70 @@
       </w:r>
     </w:p>
   </w:comment>
+  <w:comment w:id="7" w:author="Vary, Laura" w:date="2022-01-06T11:12:00Z" w:initials="VL">
+    <w:p>
+      <w:pPr>
+        <w:pStyle w:val="CommentText"/>
+      </w:pPr>
+      <w:r>
+        <w:rPr>
+          <w:rStyle w:val="CommentReference"/>
+        </w:rPr>
+        <w:annotationRef/>
+      </w:r>
+      <w:r>
+        <w:t xml:space="preserve">Base model deviance explained: 50.4%. Deviance explained of best: 59.2%. </w:t>
+      </w:r>
+    </w:p>
+    <w:p>
+      <w:pPr>
+        <w:pStyle w:val="CommentText"/>
+      </w:pPr>
+      <w:r>
+        <w:t>Change in MSE from base to best = 0.147, change in AIC from base to best = 620.57; change in MSE from second best to best = 0.019, change in AIC from second best to best = 76.40</w:t>
+      </w:r>
+    </w:p>
+  </w:comment>
+  <w:comment w:id="8" w:author="Vary, Laura" w:date="2022-01-06T11:39:00Z" w:initials="VL">
+    <w:p>
+      <w:pPr>
+        <w:pStyle w:val="CommentText"/>
+      </w:pPr>
+      <w:r>
+        <w:rPr>
+          <w:rStyle w:val="CommentReference"/>
+        </w:rPr>
+        <w:annotationRef/>
+      </w:r>
+      <w:r>
+        <w:t>Base deviance explained: 63.7%, best deviance explained: 69.7%;</w:t>
+      </w:r>
+    </w:p>
+    <w:p>
+      <w:pPr>
+        <w:pStyle w:val="CommentText"/>
+      </w:pPr>
+      <w:r>
+        <w:t>Change in MSE from base to best = 0.140, change in AIC from base to best = 519.74; change in MSE from second best to best = 0.013, change in AIC from second best to best = 37.58</w:t>
+      </w:r>
+    </w:p>
+  </w:comment>
+  <w:comment w:id="9" w:author="Vary, Laura" w:date="2022-01-06T17:26:00Z" w:initials="VL">
+    <w:p>
+      <w:pPr>
+        <w:pStyle w:val="CommentText"/>
+      </w:pPr>
+      <w:r>
+        <w:rPr>
+          <w:rStyle w:val="CommentReference"/>
+        </w:rPr>
+        <w:annotationRef/>
+      </w:r>
+      <w:r>
+        <w:t xml:space="preserve">Base deviance explained: 53.3%, best deviance explained: 63.2%; </w:t>
+      </w:r>
+    </w:p>
+  </w:comment>
 </w:comments>
 </file>
 
@@ -10707,6 +10504,9 @@
   <w15:commentEx w15:paraId="1D0EB0E4" w15:paraIdParent="17BE793B" w15:done="0"/>
   <w15:commentEx w15:paraId="0548008C" w15:done="0"/>
   <w15:commentEx w15:paraId="3915DD4F" w15:paraIdParent="0548008C" w15:done="0"/>
+  <w15:commentEx w15:paraId="7AD2D3C4" w15:done="0"/>
+  <w15:commentEx w15:paraId="3587B6AB" w15:done="0"/>
+  <w15:commentEx w15:paraId="51FD1EFE" w15:done="0"/>
 </w15:commentsEx>
 </file>
 
@@ -10718,6 +10518,9 @@
   <w16cex:commentExtensible w16cex:durableId="257EA43B" w16cex:dateUtc="2022-01-04T18:47:00Z"/>
   <w16cex:commentExtensible w16cex:durableId="257EAF0C" w16cex:dateUtc="2022-01-04T19:33:00Z"/>
   <w16cex:commentExtensible w16cex:durableId="257EB13E" w16cex:dateUtc="2022-01-04T19:42:00Z"/>
+  <w16cex:commentExtensible w16cex:durableId="25814D0B" w16cex:dateUtc="2022-01-06T19:12:00Z"/>
+  <w16cex:commentExtensible w16cex:durableId="2581536B" w16cex:dateUtc="2022-01-06T19:39:00Z"/>
+  <w16cex:commentExtensible w16cex:durableId="2581A4B9" w16cex:dateUtc="2022-01-07T01:26:00Z"/>
 </w16cex:commentsExtensible>
 </file>
 
@@ -10729,6 +10532,9 @@
   <w16cid:commentId w16cid:paraId="1D0EB0E4" w16cid:durableId="257EA43B"/>
   <w16cid:commentId w16cid:paraId="0548008C" w16cid:durableId="257EAF0C"/>
   <w16cid:commentId w16cid:paraId="3915DD4F" w16cid:durableId="257EB13E"/>
+  <w16cid:commentId w16cid:paraId="7AD2D3C4" w16cid:durableId="25814D0B"/>
+  <w16cid:commentId w16cid:paraId="3587B6AB" w16cid:durableId="2581536B"/>
+  <w16cid:commentId w16cid:paraId="51FD1EFE" w16cid:durableId="2581A4B9"/>
 </w16cid:commentsIds>
 </file>
 

</xml_diff>